<commit_message>
Zero index based bug. Fixed unnecessary translation X and Z corrections
</commit_message>
<xml_diff>
--- a/report/Verification.docx
+++ b/report/Verification.docx
@@ -1887,14 +1887,27 @@
                       <w:r>
                         <w:t xml:space="preserve">Figure </w:t>
                       </w:r>
-                      <w:fldSimple w:instr=" SEQ Figure \* ARABIC ">
-                        <w:r>
-                          <w:rPr>
-                            <w:noProof/>
-                          </w:rPr>
-                          <w:t>1</w:t>
-                        </w:r>
-                      </w:fldSimple>
+                      <w:r>
+                        <w:fldChar w:fldCharType="begin"/>
+                      </w:r>
+                      <w:r>
+                        <w:instrText xml:space="preserve"> SEQ Figure \* ARABIC </w:instrText>
+                      </w:r>
+                      <w:r>
+                        <w:fldChar w:fldCharType="separate"/>
+                      </w:r>
+                      <w:r>
+                        <w:rPr>
+                          <w:noProof/>
+                        </w:rPr>
+                        <w:t>1</w:t>
+                      </w:r>
+                      <w:r>
+                        <w:rPr>
+                          <w:noProof/>
+                        </w:rPr>
+                        <w:fldChar w:fldCharType="end"/>
+                      </w:r>
                       <w:r>
                         <w:t xml:space="preserve"> – GUI of the tool for experimental data evaluation and comparison</w:t>
                       </w:r>
@@ -2128,9 +2141,11 @@
                         <w:pPr>
                           <w:jc w:val="right"/>
                         </w:pPr>
+                        <w:proofErr w:type="gramStart"/>
                         <w:r>
                           <w:t>min</w:t>
                         </w:r>
+                        <w:proofErr w:type="gramEnd"/>
                       </w:p>
                     </w:txbxContent>
                   </v:textbox>
@@ -2139,9 +2154,11 @@
                   <v:textbox>
                     <w:txbxContent>
                       <w:p>
+                        <w:proofErr w:type="gramStart"/>
                         <w:r>
                           <w:t>max</w:t>
                         </w:r>
+                        <w:proofErr w:type="gramEnd"/>
                       </w:p>
                     </w:txbxContent>
                   </v:textbox>
@@ -3485,10 +3502,6 @@
           <mc:Fallback>
             <w:pict>
               <v:group w14:anchorId="71DA88E4" id="Group 23" o:spid="_x0000_s1039" style="position:absolute;margin-left:0;margin-top:30.75pt;width:394.8pt;height:91.2pt;z-index:251668480;mso-position-horizontal:center;mso-position-horizontal-relative:margin" coordsize="50139,11582" o:gfxdata="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">
-                <v:shapetype id="_x0000_t202" coordsize="21600,21600" o:spt="202" path="m,l,21600r21600,l21600,xe">
-                  <v:stroke joinstyle="miter"/>
-                  <v:path gradientshapeok="t" o:connecttype="rect"/>
-                </v:shapetype>
                 <v:shape id="Text Box 2" o:spid="_x0000_s1040" type="#_x0000_t202" style="position:absolute;width:50139;height:9372;visibility:visible;mso-wrap-style:square;v-text-anchor:top" o:gfxdata="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" filled="f" stroked="f">
                   <v:textbox>
                     <w:txbxContent>
@@ -4690,25 +4703,6 @@
                     </w:txbxContent>
                   </v:textbox>
                 </v:shape>
-                <v:shapetype id="_x0000_t75" coordsize="21600,21600" o:spt="75" o:preferrelative="t" path="m@4@5l@4@11@9@11@9@5xe" filled="f" stroked="f">
-                  <v:stroke joinstyle="miter"/>
-                  <v:formulas>
-                    <v:f eqn="if lineDrawn pixelLineWidth 0"/>
-                    <v:f eqn="sum @0 1 0"/>
-                    <v:f eqn="sum 0 0 @1"/>
-                    <v:f eqn="prod @2 1 2"/>
-                    <v:f eqn="prod @3 21600 pixelWidth"/>
-                    <v:f eqn="prod @3 21600 pixelHeight"/>
-                    <v:f eqn="sum @0 0 1"/>
-                    <v:f eqn="prod @6 1 2"/>
-                    <v:f eqn="prod @7 21600 pixelWidth"/>
-                    <v:f eqn="sum @8 21600 0"/>
-                    <v:f eqn="prod @7 21600 pixelHeight"/>
-                    <v:f eqn="sum @10 21600 0"/>
-                  </v:formulas>
-                  <v:path o:extrusionok="f" gradientshapeok="t" o:connecttype="rect"/>
-                  <o:lock v:ext="edit" aspectratio="t"/>
-                </v:shapetype>
                 <v:shape id="Picture 22" o:spid="_x0000_s1041" type="#_x0000_t75" style="position:absolute;left:1066;top:8534;width:46787;height:3048;visibility:visible;mso-wrap-style:square" o:gfxdata="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">
                   <v:imagedata r:id="rId12" o:title=""/>
                   <v:path arrowok="t"/>
@@ -6173,7 +6167,7 @@
                 <v:shape id="_x0000_i1025" type="#_x0000_t75" style="width:171.05pt;height:149.3pt" o:ole="">
                   <v:imagedata r:id="rId18" o:title=""/>
                 </v:shape>
-                <o:OLEObject Type="Embed" ProgID="PBrush" ShapeID="_x0000_i1025" DrawAspect="Content" ObjectID="_1425415475" r:id="rId19"/>
+                <o:OLEObject Type="Embed" ProgID="PBrush" ShapeID="_x0000_i1025" DrawAspect="Content" ObjectID="_1425541529" r:id="rId19"/>
               </w:object>
             </w:r>
           </w:p>
@@ -6184,7 +6178,7 @@
       <w:pPr>
         <w:pStyle w:val="Caption"/>
       </w:pPr>
-      <w:bookmarkStart w:id="1" w:name="_Ref351583613"/>
+      <w:bookmarkStart w:id="2" w:name="_Ref351583613"/>
       <w:r>
         <w:t xml:space="preserve">Figure </w:t>
       </w:r>
@@ -6231,7 +6225,7 @@
       <w:r>
         <w:t>'s project (on the right)</w:t>
       </w:r>
-      <w:bookmarkEnd w:id="1"/>
+      <w:bookmarkEnd w:id="2"/>
     </w:p>
     <w:p>
       <w:pPr>
@@ -7104,10 +7098,6 @@
                     </w:txbxContent>
                   </v:textbox>
                 </v:shape>
-                <v:shapetype id="_x0000_t32" coordsize="21600,21600" o:spt="32" o:oned="t" path="m,l21600,21600e" filled="f">
-                  <v:path arrowok="t" fillok="f" o:connecttype="none"/>
-                  <o:lock v:ext="edit" shapetype="t"/>
-                </v:shapetype>
                 <v:shape id="Straight Arrow Connector 32" o:spid="_x0000_s1049" type="#_x0000_t32" style="position:absolute;left:7391;top:2362;width:2134;height:4267;flip:y;visibility:visible;mso-wrap-style:square" o:connectortype="straight" o:gfxdata="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" filled="t" fillcolor="white [3201]" strokecolor="black [3200]" strokeweight="1pt">
                   <v:stroke endarrow="block" joinstyle="miter"/>
                 </v:shape>
@@ -7272,7 +7262,13 @@
         <w:t xml:space="preserve"> Pius’ software was then used as input for the MBQC simulator.</w:t>
       </w:r>
       <w:r>
-        <w:t xml:space="preserve"> The outputs of the Web Based Circuit Simulator and the MBQC simulator matched completely. You could find detailed information about what the Quantum Circuits look like, what their MBQC equivalent looks like and the results that were delivered by both simulators in the </w:t>
+        <w:t xml:space="preserve"> The outputs of the Web Based Circuit Simulator and the MBQC simulator matched completely. You could find detailed information about what</w:t>
+      </w:r>
+      <w:r>
+        <w:t xml:space="preserve"> some of</w:t>
+      </w:r>
+      <w:r>
+        <w:t xml:space="preserve"> the Quantum Circuits look like, what their MBQC equivalent looks like and the results that were delivered by both simulators in the </w:t>
       </w:r>
       <w:r>
         <w:rPr>
@@ -7293,8 +7289,6 @@
       <w:r>
         <w:br w:type="page"/>
       </w:r>
-      <w:bookmarkStart w:id="2" w:name="_GoBack"/>
-      <w:bookmarkEnd w:id="2"/>
     </w:p>
     <w:p>
       <w:pPr>
@@ -7325,20 +7319,25 @@
       <w:tblPr>
         <w:tblStyle w:val="TableGrid"/>
         <w:tblW w:w="0" w:type="auto"/>
+        <w:tblLayout w:type="fixed"/>
         <w:tblLook w:val="04A0" w:firstRow="1" w:lastRow="0" w:firstColumn="1" w:lastColumn="0" w:noHBand="0" w:noVBand="1"/>
       </w:tblPr>
       <w:tblGrid>
-        <w:gridCol w:w="2380"/>
-        <w:gridCol w:w="2321"/>
-        <w:gridCol w:w="2103"/>
-        <w:gridCol w:w="2258"/>
+        <w:gridCol w:w="3256"/>
+        <w:gridCol w:w="2976"/>
+        <w:gridCol w:w="709"/>
+        <w:gridCol w:w="2121"/>
       </w:tblGrid>
       <w:tr>
         <w:tc>
           <w:tcPr>
-            <w:tcW w:w="2380" w:type="dxa"/>
+            <w:tcW w:w="3256" w:type="dxa"/>
+            <w:vAlign w:val="center"/>
           </w:tcPr>
           <w:p>
+            <w:pPr>
+              <w:jc w:val="center"/>
+            </w:pPr>
             <w:r>
               <w:t>Quantum Circuit</w:t>
             </w:r>
@@ -7346,9 +7345,13 @@
         </w:tc>
         <w:tc>
           <w:tcPr>
-            <w:tcW w:w="2321" w:type="dxa"/>
+            <w:tcW w:w="2976" w:type="dxa"/>
+            <w:vAlign w:val="center"/>
           </w:tcPr>
           <w:p>
+            <w:pPr>
+              <w:jc w:val="center"/>
+            </w:pPr>
             <w:r>
               <w:t>MBQC pattern</w:t>
             </w:r>
@@ -7356,9 +7359,13 @@
         </w:tc>
         <w:tc>
           <w:tcPr>
-            <w:tcW w:w="2103" w:type="dxa"/>
+            <w:tcW w:w="709" w:type="dxa"/>
+            <w:vAlign w:val="center"/>
           </w:tcPr>
           <w:p>
+            <w:pPr>
+              <w:jc w:val="center"/>
+            </w:pPr>
             <w:r>
               <w:t>Input</w:t>
             </w:r>
@@ -7366,11 +7373,18 @@
         </w:tc>
         <w:tc>
           <w:tcPr>
-            <w:tcW w:w="2258" w:type="dxa"/>
+            <w:tcW w:w="2121" w:type="dxa"/>
+            <w:vAlign w:val="center"/>
           </w:tcPr>
           <w:p>
+            <w:pPr>
+              <w:jc w:val="center"/>
+            </w:pPr>
             <w:r>
               <w:t>Output</w:t>
+            </w:r>
+            <w:r>
+              <w:t xml:space="preserve"> (Normalized)</w:t>
             </w:r>
           </w:p>
         </w:tc>
@@ -7378,79 +7392,2278 @@
       <w:tr>
         <w:tc>
           <w:tcPr>
-            <w:tcW w:w="2380" w:type="dxa"/>
+            <w:tcW w:w="3256" w:type="dxa"/>
+            <w:vMerge w:val="restart"/>
+            <w:vAlign w:val="center"/>
           </w:tcPr>
-          <w:p/>
+          <w:p>
+            <w:pPr>
+              <w:jc w:val="center"/>
+            </w:pPr>
+            <w:r>
+              <w:object w:dxaOrig="3432" w:dyaOrig="1320">
+                <v:shape id="_x0000_i1026" type="#_x0000_t75" style="width:156.65pt;height:60.45pt" o:ole="">
+                  <v:imagedata r:id="rId20" o:title=""/>
+                </v:shape>
+                <o:OLEObject Type="Embed" ProgID="PBrush" ShapeID="_x0000_i1026" DrawAspect="Content" ObjectID="_1425541530" r:id="rId21"/>
+              </w:object>
+            </w:r>
+          </w:p>
+          <w:p>
+            <w:pPr>
+              <w:jc w:val="center"/>
+            </w:pPr>
+            <w:r>
+              <w:t>ZZ q1 q2</w:t>
+            </w:r>
+          </w:p>
+          <w:p>
+            <w:pPr>
+              <w:jc w:val="center"/>
+            </w:pPr>
+            <w:r>
+              <w:t>ZZ q2 q3</w:t>
+            </w:r>
+          </w:p>
+          <w:p>
+            <w:pPr>
+              <w:jc w:val="center"/>
+            </w:pPr>
+            <w:r>
+              <w:t>H q3</w:t>
+            </w:r>
+          </w:p>
         </w:tc>
         <w:tc>
           <w:tcPr>
-            <w:tcW w:w="2321" w:type="dxa"/>
+            <w:tcW w:w="2976" w:type="dxa"/>
+            <w:vMerge w:val="restart"/>
+            <w:vAlign w:val="center"/>
           </w:tcPr>
-          <w:p/>
+          <w:p>
+            <w:pPr>
+              <w:jc w:val="center"/>
+            </w:pPr>
+            <w:r>
+              <w:object w:dxaOrig="4728" w:dyaOrig="2376">
+                <v:shape id="_x0000_i1027" type="#_x0000_t75" style="width:133.1pt;height:66.65pt" o:ole="">
+                  <v:imagedata r:id="rId22" o:title=""/>
+                </v:shape>
+                <o:OLEObject Type="Embed" ProgID="PBrush" ShapeID="_x0000_i1027" DrawAspect="Content" ObjectID="_1425541531" r:id="rId23"/>
+              </w:object>
+            </w:r>
+          </w:p>
+          <w:p>
+            <w:pPr>
+              <w:jc w:val="center"/>
+            </w:pPr>
+          </w:p>
+          <w:p>
+            <w:pPr>
+              <w:jc w:val="center"/>
+            </w:pPr>
+            <w:r>
+              <w:t>Input qubits: 1 2 3</w:t>
+            </w:r>
+          </w:p>
+          <w:p>
+            <w:pPr>
+              <w:jc w:val="center"/>
+            </w:pPr>
+            <w:r>
+              <w:t>E 1 2</w:t>
+            </w:r>
+          </w:p>
+          <w:p>
+            <w:pPr>
+              <w:jc w:val="center"/>
+            </w:pPr>
+            <w:r>
+              <w:t>E 2 3</w:t>
+            </w:r>
+          </w:p>
+          <w:p>
+            <w:pPr>
+              <w:jc w:val="center"/>
+            </w:pPr>
+            <w:r>
+              <w:t>E 3 4</w:t>
+            </w:r>
+          </w:p>
+          <w:p>
+            <w:pPr>
+              <w:jc w:val="center"/>
+            </w:pPr>
+            <w:r>
+              <w:t>M(0) 3;</w:t>
+            </w:r>
+          </w:p>
+          <w:p>
+            <w:pPr>
+              <w:jc w:val="center"/>
+            </w:pPr>
+            <w:r>
+              <w:t>X 4; s = 3</w:t>
+            </w:r>
+            <w:bookmarkStart w:id="3" w:name="_GoBack"/>
+            <w:bookmarkEnd w:id="3"/>
+          </w:p>
         </w:tc>
         <w:tc>
           <w:tcPr>
-            <w:tcW w:w="2103" w:type="dxa"/>
+            <w:tcW w:w="709" w:type="dxa"/>
+            <w:vAlign w:val="center"/>
           </w:tcPr>
-          <w:p/>
+          <w:p>
+            <w:pPr>
+              <w:jc w:val="center"/>
+              <w:rPr>
+                <w:sz w:val="18"/>
+              </w:rPr>
+            </w:pPr>
+            <m:oMathPara>
+              <m:oMath>
+                <m:d>
+                  <m:dPr>
+                    <m:begChr m:val="|"/>
+                    <m:endChr m:val=""/>
+                    <m:ctrlPr>
+                      <w:rPr>
+                        <w:rFonts w:ascii="Cambria Math" w:hAnsi="Cambria Math"/>
+                        <w:i/>
+                        <w:sz w:val="18"/>
+                      </w:rPr>
+                    </m:ctrlPr>
+                  </m:dPr>
+                  <m:e>
+                    <m:d>
+                      <m:dPr>
+                        <m:begChr m:val=""/>
+                        <m:endChr m:val="⟩"/>
+                        <m:ctrlPr>
+                          <w:rPr>
+                            <w:rFonts w:ascii="Cambria Math" w:hAnsi="Cambria Math"/>
+                            <w:i/>
+                            <w:sz w:val="18"/>
+                          </w:rPr>
+                        </m:ctrlPr>
+                      </m:dPr>
+                      <m:e>
+                        <m:r>
+                          <w:rPr>
+                            <w:rFonts w:ascii="Cambria Math" w:hAnsi="Cambria Math"/>
+                            <w:sz w:val="18"/>
+                          </w:rPr>
+                          <m:t>000</m:t>
+                        </m:r>
+                      </m:e>
+                    </m:d>
+                  </m:e>
+                </m:d>
+              </m:oMath>
+            </m:oMathPara>
+          </w:p>
         </w:tc>
         <w:tc>
           <w:tcPr>
-            <w:tcW w:w="2258" w:type="dxa"/>
+            <w:tcW w:w="2121" w:type="dxa"/>
+            <w:vAlign w:val="center"/>
           </w:tcPr>
-          <w:p/>
+          <w:p>
+            <w:pPr>
+              <w:jc w:val="center"/>
+              <w:rPr>
+                <w:sz w:val="18"/>
+              </w:rPr>
+            </w:pPr>
+            <w:r>
+              <w:rPr>
+                <w:sz w:val="18"/>
+              </w:rPr>
+              <w:t xml:space="preserve">0.70710678 </w:t>
+            </w:r>
+            <m:oMath>
+              <m:d>
+                <m:dPr>
+                  <m:begChr m:val="|"/>
+                  <m:endChr m:val=""/>
+                  <m:ctrlPr>
+                    <w:rPr>
+                      <w:rFonts w:ascii="Cambria Math" w:hAnsi="Cambria Math"/>
+                      <w:i/>
+                      <w:sz w:val="18"/>
+                    </w:rPr>
+                  </m:ctrlPr>
+                </m:dPr>
+                <m:e>
+                  <m:d>
+                    <m:dPr>
+                      <m:begChr m:val=""/>
+                      <m:endChr m:val="⟩"/>
+                      <m:ctrlPr>
+                        <w:rPr>
+                          <w:rFonts w:ascii="Cambria Math" w:hAnsi="Cambria Math"/>
+                          <w:i/>
+                          <w:sz w:val="18"/>
+                        </w:rPr>
+                      </m:ctrlPr>
+                    </m:dPr>
+                    <m:e>
+                      <m:r>
+                        <w:rPr>
+                          <w:rFonts w:ascii="Cambria Math" w:hAnsi="Cambria Math"/>
+                          <w:sz w:val="18"/>
+                        </w:rPr>
+                        <m:t>000</m:t>
+                      </m:r>
+                    </m:e>
+                  </m:d>
+                </m:e>
+              </m:d>
+            </m:oMath>
+            <w:r>
+              <w:rPr>
+                <w:sz w:val="18"/>
+              </w:rPr>
+              <w:t xml:space="preserve"> +</w:t>
+            </w:r>
+            <w:r>
+              <w:rPr>
+                <w:sz w:val="18"/>
+              </w:rPr>
+              <w:br/>
+              <w:t xml:space="preserve">0.70710678 </w:t>
+            </w:r>
+            <m:oMath>
+              <m:d>
+                <m:dPr>
+                  <m:begChr m:val="|"/>
+                  <m:endChr m:val=""/>
+                  <m:ctrlPr>
+                    <w:rPr>
+                      <w:rFonts w:ascii="Cambria Math" w:hAnsi="Cambria Math"/>
+                      <w:i/>
+                      <w:sz w:val="18"/>
+                    </w:rPr>
+                  </m:ctrlPr>
+                </m:dPr>
+                <m:e>
+                  <m:d>
+                    <m:dPr>
+                      <m:begChr m:val=""/>
+                      <m:endChr m:val="⟩"/>
+                      <m:ctrlPr>
+                        <w:rPr>
+                          <w:rFonts w:ascii="Cambria Math" w:hAnsi="Cambria Math"/>
+                          <w:i/>
+                          <w:sz w:val="18"/>
+                        </w:rPr>
+                      </m:ctrlPr>
+                    </m:dPr>
+                    <m:e>
+                      <m:r>
+                        <w:rPr>
+                          <w:rFonts w:ascii="Cambria Math" w:hAnsi="Cambria Math"/>
+                          <w:sz w:val="18"/>
+                        </w:rPr>
+                        <m:t>001</m:t>
+                      </m:r>
+                    </m:e>
+                  </m:d>
+                </m:e>
+              </m:d>
+            </m:oMath>
+          </w:p>
         </w:tc>
       </w:tr>
       <w:tr>
         <w:tc>
           <w:tcPr>
-            <w:tcW w:w="2380" w:type="dxa"/>
+            <w:tcW w:w="3256" w:type="dxa"/>
+            <w:vMerge/>
+            <w:vAlign w:val="center"/>
           </w:tcPr>
-          <w:p/>
+          <w:p>
+            <w:pPr>
+              <w:jc w:val="center"/>
+            </w:pPr>
+          </w:p>
         </w:tc>
         <w:tc>
           <w:tcPr>
-            <w:tcW w:w="2321" w:type="dxa"/>
+            <w:tcW w:w="2976" w:type="dxa"/>
+            <w:vMerge/>
+            <w:vAlign w:val="center"/>
           </w:tcPr>
-          <w:p/>
+          <w:p>
+            <w:pPr>
+              <w:jc w:val="center"/>
+            </w:pPr>
+          </w:p>
         </w:tc>
         <w:tc>
           <w:tcPr>
-            <w:tcW w:w="2103" w:type="dxa"/>
+            <w:tcW w:w="709" w:type="dxa"/>
+            <w:vAlign w:val="center"/>
           </w:tcPr>
-          <w:p/>
+          <w:p>
+            <w:pPr>
+              <w:jc w:val="center"/>
+              <w:rPr>
+                <w:sz w:val="18"/>
+              </w:rPr>
+            </w:pPr>
+            <m:oMathPara>
+              <m:oMath>
+                <m:d>
+                  <m:dPr>
+                    <m:begChr m:val="|"/>
+                    <m:endChr m:val=""/>
+                    <m:ctrlPr>
+                      <w:rPr>
+                        <w:rFonts w:ascii="Cambria Math" w:hAnsi="Cambria Math"/>
+                        <w:i/>
+                        <w:sz w:val="18"/>
+                      </w:rPr>
+                    </m:ctrlPr>
+                  </m:dPr>
+                  <m:e>
+                    <m:d>
+                      <m:dPr>
+                        <m:begChr m:val=""/>
+                        <m:endChr m:val="⟩"/>
+                        <m:ctrlPr>
+                          <w:rPr>
+                            <w:rFonts w:ascii="Cambria Math" w:hAnsi="Cambria Math"/>
+                            <w:i/>
+                            <w:sz w:val="18"/>
+                          </w:rPr>
+                        </m:ctrlPr>
+                      </m:dPr>
+                      <m:e>
+                        <m:r>
+                          <w:rPr>
+                            <w:rFonts w:ascii="Cambria Math" w:hAnsi="Cambria Math"/>
+                            <w:sz w:val="18"/>
+                          </w:rPr>
+                          <m:t>00</m:t>
+                        </m:r>
+                        <m:r>
+                          <w:rPr>
+                            <w:rFonts w:ascii="Cambria Math" w:hAnsi="Cambria Math"/>
+                            <w:sz w:val="18"/>
+                          </w:rPr>
+                          <m:t>1</m:t>
+                        </m:r>
+                      </m:e>
+                    </m:d>
+                  </m:e>
+                </m:d>
+              </m:oMath>
+            </m:oMathPara>
+          </w:p>
         </w:tc>
         <w:tc>
           <w:tcPr>
-            <w:tcW w:w="2258" w:type="dxa"/>
+            <w:tcW w:w="2121" w:type="dxa"/>
+            <w:vAlign w:val="center"/>
           </w:tcPr>
-          <w:p/>
+          <w:p>
+            <w:pPr>
+              <w:jc w:val="center"/>
+              <w:rPr>
+                <w:sz w:val="18"/>
+              </w:rPr>
+            </w:pPr>
+            <w:r>
+              <w:rPr>
+                <w:sz w:val="18"/>
+              </w:rPr>
+              <w:t xml:space="preserve">0.70710678 </w:t>
+            </w:r>
+            <m:oMath>
+              <m:d>
+                <m:dPr>
+                  <m:begChr m:val="|"/>
+                  <m:endChr m:val=""/>
+                  <m:ctrlPr>
+                    <w:rPr>
+                      <w:rFonts w:ascii="Cambria Math" w:hAnsi="Cambria Math"/>
+                      <w:i/>
+                      <w:sz w:val="18"/>
+                    </w:rPr>
+                  </m:ctrlPr>
+                </m:dPr>
+                <m:e>
+                  <m:d>
+                    <m:dPr>
+                      <m:begChr m:val=""/>
+                      <m:endChr m:val="⟩"/>
+                      <m:ctrlPr>
+                        <w:rPr>
+                          <w:rFonts w:ascii="Cambria Math" w:hAnsi="Cambria Math"/>
+                          <w:i/>
+                          <w:sz w:val="18"/>
+                        </w:rPr>
+                      </m:ctrlPr>
+                    </m:dPr>
+                    <m:e>
+                      <m:r>
+                        <w:rPr>
+                          <w:rFonts w:ascii="Cambria Math" w:hAnsi="Cambria Math"/>
+                          <w:sz w:val="18"/>
+                        </w:rPr>
+                        <m:t>000</m:t>
+                      </m:r>
+                    </m:e>
+                  </m:d>
+                </m:e>
+              </m:d>
+            </m:oMath>
+            <w:r>
+              <w:rPr>
+                <w:sz w:val="18"/>
+              </w:rPr>
+              <w:t xml:space="preserve"> +</w:t>
+            </w:r>
+            <w:r>
+              <w:rPr>
+                <w:sz w:val="18"/>
+              </w:rPr>
+              <w:br/>
+            </w:r>
+            <w:r>
+              <w:rPr>
+                <w:sz w:val="18"/>
+              </w:rPr>
+              <w:t>-</w:t>
+            </w:r>
+            <w:r>
+              <w:rPr>
+                <w:sz w:val="18"/>
+              </w:rPr>
+              <w:t xml:space="preserve">0.70710678 </w:t>
+            </w:r>
+            <m:oMath>
+              <m:d>
+                <m:dPr>
+                  <m:begChr m:val="|"/>
+                  <m:endChr m:val=""/>
+                  <m:ctrlPr>
+                    <w:rPr>
+                      <w:rFonts w:ascii="Cambria Math" w:hAnsi="Cambria Math"/>
+                      <w:i/>
+                      <w:sz w:val="18"/>
+                    </w:rPr>
+                  </m:ctrlPr>
+                </m:dPr>
+                <m:e>
+                  <m:d>
+                    <m:dPr>
+                      <m:begChr m:val=""/>
+                      <m:endChr m:val="⟩"/>
+                      <m:ctrlPr>
+                        <w:rPr>
+                          <w:rFonts w:ascii="Cambria Math" w:hAnsi="Cambria Math"/>
+                          <w:i/>
+                          <w:sz w:val="18"/>
+                        </w:rPr>
+                      </m:ctrlPr>
+                    </m:dPr>
+                    <m:e>
+                      <m:r>
+                        <w:rPr>
+                          <w:rFonts w:ascii="Cambria Math" w:hAnsi="Cambria Math"/>
+                          <w:sz w:val="18"/>
+                        </w:rPr>
+                        <m:t>001</m:t>
+                      </m:r>
+                    </m:e>
+                  </m:d>
+                </m:e>
+              </m:d>
+            </m:oMath>
+          </w:p>
         </w:tc>
       </w:tr>
       <w:tr>
         <w:tc>
           <w:tcPr>
-            <w:tcW w:w="2380" w:type="dxa"/>
+            <w:tcW w:w="3256" w:type="dxa"/>
+            <w:vMerge/>
+            <w:vAlign w:val="center"/>
           </w:tcPr>
-          <w:p/>
+          <w:p>
+            <w:pPr>
+              <w:jc w:val="center"/>
+            </w:pPr>
+          </w:p>
         </w:tc>
         <w:tc>
           <w:tcPr>
-            <w:tcW w:w="2321" w:type="dxa"/>
+            <w:tcW w:w="2976" w:type="dxa"/>
+            <w:vMerge/>
+            <w:vAlign w:val="center"/>
           </w:tcPr>
-          <w:p/>
+          <w:p>
+            <w:pPr>
+              <w:jc w:val="center"/>
+            </w:pPr>
+          </w:p>
         </w:tc>
         <w:tc>
           <w:tcPr>
-            <w:tcW w:w="2103" w:type="dxa"/>
+            <w:tcW w:w="709" w:type="dxa"/>
+            <w:vAlign w:val="center"/>
           </w:tcPr>
-          <w:p/>
+          <w:p>
+            <w:pPr>
+              <w:jc w:val="center"/>
+              <w:rPr>
+                <w:sz w:val="18"/>
+              </w:rPr>
+            </w:pPr>
+            <m:oMathPara>
+              <m:oMath>
+                <m:d>
+                  <m:dPr>
+                    <m:begChr m:val="|"/>
+                    <m:endChr m:val=""/>
+                    <m:ctrlPr>
+                      <w:rPr>
+                        <w:rFonts w:ascii="Cambria Math" w:hAnsi="Cambria Math"/>
+                        <w:i/>
+                        <w:sz w:val="18"/>
+                      </w:rPr>
+                    </m:ctrlPr>
+                  </m:dPr>
+                  <m:e>
+                    <m:d>
+                      <m:dPr>
+                        <m:begChr m:val=""/>
+                        <m:endChr m:val="⟩"/>
+                        <m:ctrlPr>
+                          <w:rPr>
+                            <w:rFonts w:ascii="Cambria Math" w:hAnsi="Cambria Math"/>
+                            <w:i/>
+                            <w:sz w:val="18"/>
+                          </w:rPr>
+                        </m:ctrlPr>
+                      </m:dPr>
+                      <m:e>
+                        <m:r>
+                          <w:rPr>
+                            <w:rFonts w:ascii="Cambria Math" w:hAnsi="Cambria Math"/>
+                            <w:sz w:val="18"/>
+                          </w:rPr>
+                          <m:t>0</m:t>
+                        </m:r>
+                        <m:r>
+                          <w:rPr>
+                            <w:rFonts w:ascii="Cambria Math" w:hAnsi="Cambria Math"/>
+                            <w:sz w:val="18"/>
+                          </w:rPr>
+                          <m:t>1</m:t>
+                        </m:r>
+                        <m:r>
+                          <w:rPr>
+                            <w:rFonts w:ascii="Cambria Math" w:hAnsi="Cambria Math"/>
+                            <w:sz w:val="18"/>
+                          </w:rPr>
+                          <m:t>0</m:t>
+                        </m:r>
+                      </m:e>
+                    </m:d>
+                  </m:e>
+                </m:d>
+              </m:oMath>
+            </m:oMathPara>
+          </w:p>
         </w:tc>
         <w:tc>
           <w:tcPr>
-            <w:tcW w:w="2258" w:type="dxa"/>
+            <w:tcW w:w="2121" w:type="dxa"/>
+            <w:vAlign w:val="center"/>
           </w:tcPr>
-          <w:p/>
+          <w:p>
+            <w:pPr>
+              <w:jc w:val="center"/>
+              <w:rPr>
+                <w:sz w:val="18"/>
+              </w:rPr>
+            </w:pPr>
+            <w:r>
+              <w:rPr>
+                <w:sz w:val="18"/>
+              </w:rPr>
+              <w:t xml:space="preserve">0.70710678 </w:t>
+            </w:r>
+            <m:oMath>
+              <m:d>
+                <m:dPr>
+                  <m:begChr m:val="|"/>
+                  <m:endChr m:val=""/>
+                  <m:ctrlPr>
+                    <w:rPr>
+                      <w:rFonts w:ascii="Cambria Math" w:hAnsi="Cambria Math"/>
+                      <w:i/>
+                      <w:sz w:val="18"/>
+                    </w:rPr>
+                  </m:ctrlPr>
+                </m:dPr>
+                <m:e>
+                  <m:d>
+                    <m:dPr>
+                      <m:begChr m:val=""/>
+                      <m:endChr m:val="⟩"/>
+                      <m:ctrlPr>
+                        <w:rPr>
+                          <w:rFonts w:ascii="Cambria Math" w:hAnsi="Cambria Math"/>
+                          <w:i/>
+                          <w:sz w:val="18"/>
+                        </w:rPr>
+                      </m:ctrlPr>
+                    </m:dPr>
+                    <m:e>
+                      <m:r>
+                        <w:rPr>
+                          <w:rFonts w:ascii="Cambria Math" w:hAnsi="Cambria Math"/>
+                          <w:sz w:val="18"/>
+                        </w:rPr>
+                        <m:t>01</m:t>
+                      </m:r>
+                      <m:r>
+                        <w:rPr>
+                          <w:rFonts w:ascii="Cambria Math" w:hAnsi="Cambria Math"/>
+                          <w:sz w:val="18"/>
+                        </w:rPr>
+                        <m:t>0</m:t>
+                      </m:r>
+                    </m:e>
+                  </m:d>
+                </m:e>
+              </m:d>
+            </m:oMath>
+            <w:r>
+              <w:rPr>
+                <w:sz w:val="18"/>
+              </w:rPr>
+              <w:t xml:space="preserve"> +</w:t>
+            </w:r>
+            <w:r>
+              <w:rPr>
+                <w:sz w:val="18"/>
+              </w:rPr>
+              <w:br/>
+              <w:t xml:space="preserve">0.70710678 </w:t>
+            </w:r>
+            <m:oMath>
+              <m:d>
+                <m:dPr>
+                  <m:begChr m:val="|"/>
+                  <m:endChr m:val=""/>
+                  <m:ctrlPr>
+                    <w:rPr>
+                      <w:rFonts w:ascii="Cambria Math" w:hAnsi="Cambria Math"/>
+                      <w:i/>
+                      <w:sz w:val="18"/>
+                    </w:rPr>
+                  </m:ctrlPr>
+                </m:dPr>
+                <m:e>
+                  <m:d>
+                    <m:dPr>
+                      <m:begChr m:val=""/>
+                      <m:endChr m:val="⟩"/>
+                      <m:ctrlPr>
+                        <w:rPr>
+                          <w:rFonts w:ascii="Cambria Math" w:hAnsi="Cambria Math"/>
+                          <w:i/>
+                          <w:sz w:val="18"/>
+                        </w:rPr>
+                      </m:ctrlPr>
+                    </m:dPr>
+                    <m:e>
+                      <m:r>
+                        <w:rPr>
+                          <w:rFonts w:ascii="Cambria Math" w:hAnsi="Cambria Math"/>
+                          <w:sz w:val="18"/>
+                        </w:rPr>
+                        <m:t>0</m:t>
+                      </m:r>
+                      <m:r>
+                        <w:rPr>
+                          <w:rFonts w:ascii="Cambria Math" w:hAnsi="Cambria Math"/>
+                          <w:sz w:val="18"/>
+                        </w:rPr>
+                        <m:t>1</m:t>
+                      </m:r>
+                      <m:r>
+                        <w:rPr>
+                          <w:rFonts w:ascii="Cambria Math" w:hAnsi="Cambria Math"/>
+                          <w:sz w:val="18"/>
+                        </w:rPr>
+                        <m:t>1</m:t>
+                      </m:r>
+                    </m:e>
+                  </m:d>
+                </m:e>
+              </m:d>
+            </m:oMath>
+          </w:p>
+        </w:tc>
+      </w:tr>
+      <w:tr>
+        <w:tc>
+          <w:tcPr>
+            <w:tcW w:w="3256" w:type="dxa"/>
+            <w:vMerge/>
+            <w:vAlign w:val="center"/>
+          </w:tcPr>
+          <w:p>
+            <w:pPr>
+              <w:jc w:val="center"/>
+            </w:pPr>
+          </w:p>
+        </w:tc>
+        <w:tc>
+          <w:tcPr>
+            <w:tcW w:w="2976" w:type="dxa"/>
+            <w:vMerge/>
+            <w:vAlign w:val="center"/>
+          </w:tcPr>
+          <w:p>
+            <w:pPr>
+              <w:jc w:val="center"/>
+            </w:pPr>
+          </w:p>
+        </w:tc>
+        <w:tc>
+          <w:tcPr>
+            <w:tcW w:w="709" w:type="dxa"/>
+            <w:vAlign w:val="center"/>
+          </w:tcPr>
+          <w:p>
+            <w:pPr>
+              <w:jc w:val="center"/>
+              <w:rPr>
+                <w:sz w:val="18"/>
+              </w:rPr>
+            </w:pPr>
+            <m:oMathPara>
+              <m:oMath>
+                <m:d>
+                  <m:dPr>
+                    <m:begChr m:val="|"/>
+                    <m:endChr m:val=""/>
+                    <m:ctrlPr>
+                      <w:rPr>
+                        <w:rFonts w:ascii="Cambria Math" w:hAnsi="Cambria Math"/>
+                        <w:i/>
+                        <w:sz w:val="18"/>
+                      </w:rPr>
+                    </m:ctrlPr>
+                  </m:dPr>
+                  <m:e>
+                    <m:d>
+                      <m:dPr>
+                        <m:begChr m:val=""/>
+                        <m:endChr m:val="⟩"/>
+                        <m:ctrlPr>
+                          <w:rPr>
+                            <w:rFonts w:ascii="Cambria Math" w:hAnsi="Cambria Math"/>
+                            <w:i/>
+                            <w:sz w:val="18"/>
+                          </w:rPr>
+                        </m:ctrlPr>
+                      </m:dPr>
+                      <m:e>
+                        <m:r>
+                          <w:rPr>
+                            <w:rFonts w:ascii="Cambria Math" w:hAnsi="Cambria Math"/>
+                            <w:sz w:val="18"/>
+                          </w:rPr>
+                          <m:t>0</m:t>
+                        </m:r>
+                        <m:r>
+                          <w:rPr>
+                            <w:rFonts w:ascii="Cambria Math" w:hAnsi="Cambria Math"/>
+                            <w:sz w:val="18"/>
+                          </w:rPr>
+                          <m:t>11</m:t>
+                        </m:r>
+                      </m:e>
+                    </m:d>
+                  </m:e>
+                </m:d>
+              </m:oMath>
+            </m:oMathPara>
+          </w:p>
+        </w:tc>
+        <w:tc>
+          <w:tcPr>
+            <w:tcW w:w="2121" w:type="dxa"/>
+            <w:vAlign w:val="center"/>
+          </w:tcPr>
+          <w:p>
+            <w:pPr>
+              <w:jc w:val="center"/>
+              <w:rPr>
+                <w:sz w:val="18"/>
+              </w:rPr>
+            </w:pPr>
+            <w:r>
+              <w:rPr>
+                <w:sz w:val="18"/>
+              </w:rPr>
+              <w:t>-</w:t>
+            </w:r>
+            <w:r>
+              <w:rPr>
+                <w:sz w:val="18"/>
+              </w:rPr>
+              <w:t xml:space="preserve">0.70710678 </w:t>
+            </w:r>
+            <m:oMath>
+              <m:d>
+                <m:dPr>
+                  <m:begChr m:val="|"/>
+                  <m:endChr m:val=""/>
+                  <m:ctrlPr>
+                    <w:rPr>
+                      <w:rFonts w:ascii="Cambria Math" w:hAnsi="Cambria Math"/>
+                      <w:i/>
+                      <w:sz w:val="18"/>
+                    </w:rPr>
+                  </m:ctrlPr>
+                </m:dPr>
+                <m:e>
+                  <m:d>
+                    <m:dPr>
+                      <m:begChr m:val=""/>
+                      <m:endChr m:val="⟩"/>
+                      <m:ctrlPr>
+                        <w:rPr>
+                          <w:rFonts w:ascii="Cambria Math" w:hAnsi="Cambria Math"/>
+                          <w:i/>
+                          <w:sz w:val="18"/>
+                        </w:rPr>
+                      </m:ctrlPr>
+                    </m:dPr>
+                    <m:e>
+                      <m:r>
+                        <w:rPr>
+                          <w:rFonts w:ascii="Cambria Math" w:hAnsi="Cambria Math"/>
+                          <w:sz w:val="18"/>
+                        </w:rPr>
+                        <m:t>01</m:t>
+                      </m:r>
+                      <m:r>
+                        <w:rPr>
+                          <w:rFonts w:ascii="Cambria Math" w:hAnsi="Cambria Math"/>
+                          <w:sz w:val="18"/>
+                        </w:rPr>
+                        <m:t>0</m:t>
+                      </m:r>
+                    </m:e>
+                  </m:d>
+                </m:e>
+              </m:d>
+            </m:oMath>
+            <w:r>
+              <w:rPr>
+                <w:sz w:val="18"/>
+              </w:rPr>
+              <w:t xml:space="preserve"> +</w:t>
+            </w:r>
+            <w:r>
+              <w:rPr>
+                <w:sz w:val="18"/>
+              </w:rPr>
+              <w:br/>
+              <w:t xml:space="preserve">0.70710678 </w:t>
+            </w:r>
+            <m:oMath>
+              <m:d>
+                <m:dPr>
+                  <m:begChr m:val="|"/>
+                  <m:endChr m:val=""/>
+                  <m:ctrlPr>
+                    <w:rPr>
+                      <w:rFonts w:ascii="Cambria Math" w:hAnsi="Cambria Math"/>
+                      <w:i/>
+                      <w:sz w:val="18"/>
+                    </w:rPr>
+                  </m:ctrlPr>
+                </m:dPr>
+                <m:e>
+                  <m:d>
+                    <m:dPr>
+                      <m:begChr m:val=""/>
+                      <m:endChr m:val="⟩"/>
+                      <m:ctrlPr>
+                        <w:rPr>
+                          <w:rFonts w:ascii="Cambria Math" w:hAnsi="Cambria Math"/>
+                          <w:i/>
+                          <w:sz w:val="18"/>
+                        </w:rPr>
+                      </m:ctrlPr>
+                    </m:dPr>
+                    <m:e>
+                      <m:r>
+                        <w:rPr>
+                          <w:rFonts w:ascii="Cambria Math" w:hAnsi="Cambria Math"/>
+                          <w:sz w:val="18"/>
+                        </w:rPr>
+                        <m:t>01</m:t>
+                      </m:r>
+                      <m:r>
+                        <w:rPr>
+                          <w:rFonts w:ascii="Cambria Math" w:hAnsi="Cambria Math"/>
+                          <w:sz w:val="18"/>
+                        </w:rPr>
+                        <m:t>1</m:t>
+                      </m:r>
+                    </m:e>
+                  </m:d>
+                </m:e>
+              </m:d>
+            </m:oMath>
+          </w:p>
+        </w:tc>
+      </w:tr>
+      <w:tr>
+        <w:tc>
+          <w:tcPr>
+            <w:tcW w:w="3256" w:type="dxa"/>
+            <w:vMerge/>
+            <w:vAlign w:val="center"/>
+          </w:tcPr>
+          <w:p>
+            <w:pPr>
+              <w:jc w:val="center"/>
+            </w:pPr>
+          </w:p>
+        </w:tc>
+        <w:tc>
+          <w:tcPr>
+            <w:tcW w:w="2976" w:type="dxa"/>
+            <w:vMerge/>
+            <w:vAlign w:val="center"/>
+          </w:tcPr>
+          <w:p>
+            <w:pPr>
+              <w:jc w:val="center"/>
+            </w:pPr>
+          </w:p>
+        </w:tc>
+        <w:tc>
+          <w:tcPr>
+            <w:tcW w:w="709" w:type="dxa"/>
+            <w:vAlign w:val="center"/>
+          </w:tcPr>
+          <w:p>
+            <w:pPr>
+              <w:jc w:val="center"/>
+              <w:rPr>
+                <w:sz w:val="18"/>
+              </w:rPr>
+            </w:pPr>
+            <m:oMathPara>
+              <m:oMath>
+                <m:d>
+                  <m:dPr>
+                    <m:begChr m:val="|"/>
+                    <m:endChr m:val=""/>
+                    <m:ctrlPr>
+                      <w:rPr>
+                        <w:rFonts w:ascii="Cambria Math" w:hAnsi="Cambria Math"/>
+                        <w:i/>
+                        <w:sz w:val="18"/>
+                      </w:rPr>
+                    </m:ctrlPr>
+                  </m:dPr>
+                  <m:e>
+                    <m:d>
+                      <m:dPr>
+                        <m:begChr m:val=""/>
+                        <m:endChr m:val="⟩"/>
+                        <m:ctrlPr>
+                          <w:rPr>
+                            <w:rFonts w:ascii="Cambria Math" w:hAnsi="Cambria Math"/>
+                            <w:i/>
+                            <w:sz w:val="18"/>
+                          </w:rPr>
+                        </m:ctrlPr>
+                      </m:dPr>
+                      <m:e>
+                        <m:r>
+                          <w:rPr>
+                            <w:rFonts w:ascii="Cambria Math" w:hAnsi="Cambria Math"/>
+                            <w:sz w:val="18"/>
+                          </w:rPr>
+                          <m:t>1</m:t>
+                        </m:r>
+                        <m:r>
+                          <w:rPr>
+                            <w:rFonts w:ascii="Cambria Math" w:hAnsi="Cambria Math"/>
+                            <w:sz w:val="18"/>
+                          </w:rPr>
+                          <m:t>00</m:t>
+                        </m:r>
+                      </m:e>
+                    </m:d>
+                  </m:e>
+                </m:d>
+              </m:oMath>
+            </m:oMathPara>
+          </w:p>
+        </w:tc>
+        <w:tc>
+          <w:tcPr>
+            <w:tcW w:w="2121" w:type="dxa"/>
+            <w:vAlign w:val="center"/>
+          </w:tcPr>
+          <w:p>
+            <w:pPr>
+              <w:jc w:val="center"/>
+              <w:rPr>
+                <w:sz w:val="18"/>
+              </w:rPr>
+            </w:pPr>
+            <w:r>
+              <w:rPr>
+                <w:sz w:val="18"/>
+              </w:rPr>
+              <w:t xml:space="preserve">0.70710678 </w:t>
+            </w:r>
+            <m:oMath>
+              <m:d>
+                <m:dPr>
+                  <m:begChr m:val="|"/>
+                  <m:endChr m:val=""/>
+                  <m:ctrlPr>
+                    <w:rPr>
+                      <w:rFonts w:ascii="Cambria Math" w:hAnsi="Cambria Math"/>
+                      <w:i/>
+                      <w:sz w:val="18"/>
+                    </w:rPr>
+                  </m:ctrlPr>
+                </m:dPr>
+                <m:e>
+                  <m:d>
+                    <m:dPr>
+                      <m:begChr m:val=""/>
+                      <m:endChr m:val="⟩"/>
+                      <m:ctrlPr>
+                        <w:rPr>
+                          <w:rFonts w:ascii="Cambria Math" w:hAnsi="Cambria Math"/>
+                          <w:i/>
+                          <w:sz w:val="18"/>
+                        </w:rPr>
+                      </m:ctrlPr>
+                    </m:dPr>
+                    <m:e>
+                      <m:r>
+                        <w:rPr>
+                          <w:rFonts w:ascii="Cambria Math" w:hAnsi="Cambria Math"/>
+                          <w:sz w:val="18"/>
+                        </w:rPr>
+                        <m:t>1</m:t>
+                      </m:r>
+                      <m:r>
+                        <w:rPr>
+                          <w:rFonts w:ascii="Cambria Math" w:hAnsi="Cambria Math"/>
+                          <w:sz w:val="18"/>
+                        </w:rPr>
+                        <m:t>00</m:t>
+                      </m:r>
+                    </m:e>
+                  </m:d>
+                </m:e>
+              </m:d>
+            </m:oMath>
+            <w:r>
+              <w:rPr>
+                <w:sz w:val="18"/>
+              </w:rPr>
+              <w:t xml:space="preserve"> +</w:t>
+            </w:r>
+            <w:r>
+              <w:rPr>
+                <w:sz w:val="18"/>
+              </w:rPr>
+              <w:br/>
+              <w:t xml:space="preserve">0.70710678 </w:t>
+            </w:r>
+            <m:oMath>
+              <m:d>
+                <m:dPr>
+                  <m:begChr m:val="|"/>
+                  <m:endChr m:val=""/>
+                  <m:ctrlPr>
+                    <w:rPr>
+                      <w:rFonts w:ascii="Cambria Math" w:hAnsi="Cambria Math"/>
+                      <w:i/>
+                      <w:sz w:val="18"/>
+                    </w:rPr>
+                  </m:ctrlPr>
+                </m:dPr>
+                <m:e>
+                  <m:d>
+                    <m:dPr>
+                      <m:begChr m:val=""/>
+                      <m:endChr m:val="⟩"/>
+                      <m:ctrlPr>
+                        <w:rPr>
+                          <w:rFonts w:ascii="Cambria Math" w:hAnsi="Cambria Math"/>
+                          <w:i/>
+                          <w:sz w:val="18"/>
+                        </w:rPr>
+                      </m:ctrlPr>
+                    </m:dPr>
+                    <m:e>
+                      <m:r>
+                        <w:rPr>
+                          <w:rFonts w:ascii="Cambria Math" w:hAnsi="Cambria Math"/>
+                          <w:sz w:val="18"/>
+                        </w:rPr>
+                        <m:t>1</m:t>
+                      </m:r>
+                      <m:r>
+                        <w:rPr>
+                          <w:rFonts w:ascii="Cambria Math" w:hAnsi="Cambria Math"/>
+                          <w:sz w:val="18"/>
+                        </w:rPr>
+                        <m:t>01</m:t>
+                      </m:r>
+                    </m:e>
+                  </m:d>
+                </m:e>
+              </m:d>
+            </m:oMath>
+          </w:p>
+        </w:tc>
+      </w:tr>
+      <w:tr>
+        <w:tc>
+          <w:tcPr>
+            <w:tcW w:w="3256" w:type="dxa"/>
+            <w:vMerge/>
+            <w:vAlign w:val="center"/>
+          </w:tcPr>
+          <w:p>
+            <w:pPr>
+              <w:jc w:val="center"/>
+            </w:pPr>
+          </w:p>
+        </w:tc>
+        <w:tc>
+          <w:tcPr>
+            <w:tcW w:w="2976" w:type="dxa"/>
+            <w:vMerge/>
+            <w:vAlign w:val="center"/>
+          </w:tcPr>
+          <w:p>
+            <w:pPr>
+              <w:jc w:val="center"/>
+            </w:pPr>
+          </w:p>
+        </w:tc>
+        <w:tc>
+          <w:tcPr>
+            <w:tcW w:w="709" w:type="dxa"/>
+            <w:vAlign w:val="center"/>
+          </w:tcPr>
+          <w:p>
+            <w:pPr>
+              <w:jc w:val="center"/>
+              <w:rPr>
+                <w:sz w:val="18"/>
+              </w:rPr>
+            </w:pPr>
+            <m:oMathPara>
+              <m:oMath>
+                <m:d>
+                  <m:dPr>
+                    <m:begChr m:val="|"/>
+                    <m:endChr m:val=""/>
+                    <m:ctrlPr>
+                      <w:rPr>
+                        <w:rFonts w:ascii="Cambria Math" w:hAnsi="Cambria Math"/>
+                        <w:i/>
+                        <w:sz w:val="18"/>
+                      </w:rPr>
+                    </m:ctrlPr>
+                  </m:dPr>
+                  <m:e>
+                    <m:d>
+                      <m:dPr>
+                        <m:begChr m:val=""/>
+                        <m:endChr m:val="⟩"/>
+                        <m:ctrlPr>
+                          <w:rPr>
+                            <w:rFonts w:ascii="Cambria Math" w:hAnsi="Cambria Math"/>
+                            <w:i/>
+                            <w:sz w:val="18"/>
+                          </w:rPr>
+                        </m:ctrlPr>
+                      </m:dPr>
+                      <m:e>
+                        <m:r>
+                          <w:rPr>
+                            <w:rFonts w:ascii="Cambria Math" w:hAnsi="Cambria Math"/>
+                            <w:sz w:val="18"/>
+                          </w:rPr>
+                          <m:t>1</m:t>
+                        </m:r>
+                        <m:r>
+                          <w:rPr>
+                            <w:rFonts w:ascii="Cambria Math" w:hAnsi="Cambria Math"/>
+                            <w:sz w:val="18"/>
+                          </w:rPr>
+                          <m:t>0</m:t>
+                        </m:r>
+                        <m:r>
+                          <w:rPr>
+                            <w:rFonts w:ascii="Cambria Math" w:hAnsi="Cambria Math"/>
+                            <w:sz w:val="18"/>
+                          </w:rPr>
+                          <m:t>1</m:t>
+                        </m:r>
+                      </m:e>
+                    </m:d>
+                  </m:e>
+                </m:d>
+              </m:oMath>
+            </m:oMathPara>
+          </w:p>
+        </w:tc>
+        <w:tc>
+          <w:tcPr>
+            <w:tcW w:w="2121" w:type="dxa"/>
+            <w:vAlign w:val="center"/>
+          </w:tcPr>
+          <w:p>
+            <w:pPr>
+              <w:jc w:val="center"/>
+              <w:rPr>
+                <w:sz w:val="18"/>
+              </w:rPr>
+            </w:pPr>
+            <w:r>
+              <w:rPr>
+                <w:sz w:val="18"/>
+              </w:rPr>
+              <w:t xml:space="preserve">0.70710678 </w:t>
+            </w:r>
+            <m:oMath>
+              <m:d>
+                <m:dPr>
+                  <m:begChr m:val="|"/>
+                  <m:endChr m:val=""/>
+                  <m:ctrlPr>
+                    <w:rPr>
+                      <w:rFonts w:ascii="Cambria Math" w:hAnsi="Cambria Math"/>
+                      <w:i/>
+                      <w:sz w:val="18"/>
+                    </w:rPr>
+                  </m:ctrlPr>
+                </m:dPr>
+                <m:e>
+                  <m:d>
+                    <m:dPr>
+                      <m:begChr m:val=""/>
+                      <m:endChr m:val="⟩"/>
+                      <m:ctrlPr>
+                        <w:rPr>
+                          <w:rFonts w:ascii="Cambria Math" w:hAnsi="Cambria Math"/>
+                          <w:i/>
+                          <w:sz w:val="18"/>
+                        </w:rPr>
+                      </m:ctrlPr>
+                    </m:dPr>
+                    <m:e>
+                      <m:r>
+                        <w:rPr>
+                          <w:rFonts w:ascii="Cambria Math" w:hAnsi="Cambria Math"/>
+                          <w:sz w:val="18"/>
+                        </w:rPr>
+                        <m:t>1</m:t>
+                      </m:r>
+                      <m:r>
+                        <w:rPr>
+                          <w:rFonts w:ascii="Cambria Math" w:hAnsi="Cambria Math"/>
+                          <w:sz w:val="18"/>
+                        </w:rPr>
+                        <m:t>00</m:t>
+                      </m:r>
+                    </m:e>
+                  </m:d>
+                </m:e>
+              </m:d>
+            </m:oMath>
+            <w:r>
+              <w:rPr>
+                <w:sz w:val="18"/>
+              </w:rPr>
+              <w:t xml:space="preserve"> +</w:t>
+            </w:r>
+            <w:r>
+              <w:rPr>
+                <w:sz w:val="18"/>
+              </w:rPr>
+              <w:br/>
+            </w:r>
+            <w:r>
+              <w:rPr>
+                <w:sz w:val="18"/>
+              </w:rPr>
+              <w:t>-</w:t>
+            </w:r>
+            <w:r>
+              <w:rPr>
+                <w:sz w:val="18"/>
+              </w:rPr>
+              <w:t xml:space="preserve">0.70710678 </w:t>
+            </w:r>
+            <m:oMath>
+              <m:d>
+                <m:dPr>
+                  <m:begChr m:val="|"/>
+                  <m:endChr m:val=""/>
+                  <m:ctrlPr>
+                    <w:rPr>
+                      <w:rFonts w:ascii="Cambria Math" w:hAnsi="Cambria Math"/>
+                      <w:i/>
+                      <w:sz w:val="18"/>
+                    </w:rPr>
+                  </m:ctrlPr>
+                </m:dPr>
+                <m:e>
+                  <m:d>
+                    <m:dPr>
+                      <m:begChr m:val=""/>
+                      <m:endChr m:val="⟩"/>
+                      <m:ctrlPr>
+                        <w:rPr>
+                          <w:rFonts w:ascii="Cambria Math" w:hAnsi="Cambria Math"/>
+                          <w:i/>
+                          <w:sz w:val="18"/>
+                        </w:rPr>
+                      </m:ctrlPr>
+                    </m:dPr>
+                    <m:e>
+                      <m:r>
+                        <w:rPr>
+                          <w:rFonts w:ascii="Cambria Math" w:hAnsi="Cambria Math"/>
+                          <w:sz w:val="18"/>
+                        </w:rPr>
+                        <m:t>1</m:t>
+                      </m:r>
+                      <m:r>
+                        <w:rPr>
+                          <w:rFonts w:ascii="Cambria Math" w:hAnsi="Cambria Math"/>
+                          <w:sz w:val="18"/>
+                        </w:rPr>
+                        <m:t>01</m:t>
+                      </m:r>
+                    </m:e>
+                  </m:d>
+                </m:e>
+              </m:d>
+            </m:oMath>
+          </w:p>
+        </w:tc>
+      </w:tr>
+      <w:tr>
+        <w:tc>
+          <w:tcPr>
+            <w:tcW w:w="3256" w:type="dxa"/>
+            <w:vMerge/>
+            <w:vAlign w:val="center"/>
+          </w:tcPr>
+          <w:p>
+            <w:pPr>
+              <w:jc w:val="center"/>
+            </w:pPr>
+          </w:p>
+        </w:tc>
+        <w:tc>
+          <w:tcPr>
+            <w:tcW w:w="2976" w:type="dxa"/>
+            <w:vMerge/>
+            <w:vAlign w:val="center"/>
+          </w:tcPr>
+          <w:p>
+            <w:pPr>
+              <w:jc w:val="center"/>
+            </w:pPr>
+          </w:p>
+        </w:tc>
+        <w:tc>
+          <w:tcPr>
+            <w:tcW w:w="709" w:type="dxa"/>
+            <w:vAlign w:val="center"/>
+          </w:tcPr>
+          <w:p>
+            <w:pPr>
+              <w:jc w:val="center"/>
+              <w:rPr>
+                <w:rFonts w:ascii="Calibri" w:eastAsia="SimSun" w:hAnsi="Calibri" w:cs="Arial"/>
+                <w:sz w:val="18"/>
+              </w:rPr>
+            </w:pPr>
+            <m:oMathPara>
+              <m:oMath>
+                <m:d>
+                  <m:dPr>
+                    <m:begChr m:val="|"/>
+                    <m:endChr m:val=""/>
+                    <m:ctrlPr>
+                      <w:rPr>
+                        <w:rFonts w:ascii="Cambria Math" w:hAnsi="Cambria Math"/>
+                        <w:i/>
+                        <w:sz w:val="18"/>
+                      </w:rPr>
+                    </m:ctrlPr>
+                  </m:dPr>
+                  <m:e>
+                    <m:d>
+                      <m:dPr>
+                        <m:begChr m:val=""/>
+                        <m:endChr m:val="⟩"/>
+                        <m:ctrlPr>
+                          <w:rPr>
+                            <w:rFonts w:ascii="Cambria Math" w:hAnsi="Cambria Math"/>
+                            <w:i/>
+                            <w:sz w:val="18"/>
+                          </w:rPr>
+                        </m:ctrlPr>
+                      </m:dPr>
+                      <m:e>
+                        <m:r>
+                          <w:rPr>
+                            <w:rFonts w:ascii="Cambria Math" w:hAnsi="Cambria Math"/>
+                            <w:sz w:val="18"/>
+                          </w:rPr>
+                          <m:t>11</m:t>
+                        </m:r>
+                        <m:r>
+                          <w:rPr>
+                            <w:rFonts w:ascii="Cambria Math" w:hAnsi="Cambria Math"/>
+                            <w:sz w:val="18"/>
+                          </w:rPr>
+                          <m:t>0</m:t>
+                        </m:r>
+                      </m:e>
+                    </m:d>
+                  </m:e>
+                </m:d>
+              </m:oMath>
+            </m:oMathPara>
+          </w:p>
+        </w:tc>
+        <w:tc>
+          <w:tcPr>
+            <w:tcW w:w="2121" w:type="dxa"/>
+            <w:vAlign w:val="center"/>
+          </w:tcPr>
+          <w:p>
+            <w:pPr>
+              <w:jc w:val="center"/>
+              <w:rPr>
+                <w:sz w:val="18"/>
+              </w:rPr>
+            </w:pPr>
+            <w:r>
+              <w:rPr>
+                <w:sz w:val="18"/>
+              </w:rPr>
+              <w:t>-</w:t>
+            </w:r>
+            <w:r>
+              <w:rPr>
+                <w:sz w:val="18"/>
+              </w:rPr>
+              <w:t xml:space="preserve">0.70710678 </w:t>
+            </w:r>
+            <m:oMath>
+              <m:d>
+                <m:dPr>
+                  <m:begChr m:val="|"/>
+                  <m:endChr m:val=""/>
+                  <m:ctrlPr>
+                    <w:rPr>
+                      <w:rFonts w:ascii="Cambria Math" w:hAnsi="Cambria Math"/>
+                      <w:i/>
+                      <w:sz w:val="18"/>
+                    </w:rPr>
+                  </m:ctrlPr>
+                </m:dPr>
+                <m:e>
+                  <m:d>
+                    <m:dPr>
+                      <m:begChr m:val=""/>
+                      <m:endChr m:val="⟩"/>
+                      <m:ctrlPr>
+                        <w:rPr>
+                          <w:rFonts w:ascii="Cambria Math" w:hAnsi="Cambria Math"/>
+                          <w:i/>
+                          <w:sz w:val="18"/>
+                        </w:rPr>
+                      </m:ctrlPr>
+                    </m:dPr>
+                    <m:e>
+                      <m:r>
+                        <w:rPr>
+                          <w:rFonts w:ascii="Cambria Math" w:hAnsi="Cambria Math"/>
+                          <w:sz w:val="18"/>
+                        </w:rPr>
+                        <m:t>11</m:t>
+                      </m:r>
+                      <m:r>
+                        <w:rPr>
+                          <w:rFonts w:ascii="Cambria Math" w:hAnsi="Cambria Math"/>
+                          <w:sz w:val="18"/>
+                        </w:rPr>
+                        <m:t>0</m:t>
+                      </m:r>
+                    </m:e>
+                  </m:d>
+                </m:e>
+              </m:d>
+            </m:oMath>
+            <w:r>
+              <w:rPr>
+                <w:sz w:val="18"/>
+              </w:rPr>
+              <w:t xml:space="preserve"> +</w:t>
+            </w:r>
+            <w:r>
+              <w:rPr>
+                <w:sz w:val="18"/>
+              </w:rPr>
+              <w:br/>
+            </w:r>
+            <w:r>
+              <w:rPr>
+                <w:sz w:val="18"/>
+              </w:rPr>
+              <w:t>-</w:t>
+            </w:r>
+            <w:r>
+              <w:rPr>
+                <w:sz w:val="18"/>
+              </w:rPr>
+              <w:t xml:space="preserve">0.70710678 </w:t>
+            </w:r>
+            <m:oMath>
+              <m:d>
+                <m:dPr>
+                  <m:begChr m:val="|"/>
+                  <m:endChr m:val=""/>
+                  <m:ctrlPr>
+                    <w:rPr>
+                      <w:rFonts w:ascii="Cambria Math" w:hAnsi="Cambria Math"/>
+                      <w:i/>
+                      <w:sz w:val="18"/>
+                    </w:rPr>
+                  </m:ctrlPr>
+                </m:dPr>
+                <m:e>
+                  <m:d>
+                    <m:dPr>
+                      <m:begChr m:val=""/>
+                      <m:endChr m:val="⟩"/>
+                      <m:ctrlPr>
+                        <w:rPr>
+                          <w:rFonts w:ascii="Cambria Math" w:hAnsi="Cambria Math"/>
+                          <w:i/>
+                          <w:sz w:val="18"/>
+                        </w:rPr>
+                      </m:ctrlPr>
+                    </m:dPr>
+                    <m:e>
+                      <m:r>
+                        <w:rPr>
+                          <w:rFonts w:ascii="Cambria Math" w:hAnsi="Cambria Math"/>
+                          <w:sz w:val="18"/>
+                        </w:rPr>
+                        <m:t>11</m:t>
+                      </m:r>
+                      <m:r>
+                        <w:rPr>
+                          <w:rFonts w:ascii="Cambria Math" w:hAnsi="Cambria Math"/>
+                          <w:sz w:val="18"/>
+                        </w:rPr>
+                        <m:t>1</m:t>
+                      </m:r>
+                    </m:e>
+                  </m:d>
+                </m:e>
+              </m:d>
+            </m:oMath>
+          </w:p>
+        </w:tc>
+      </w:tr>
+      <w:tr>
+        <w:tc>
+          <w:tcPr>
+            <w:tcW w:w="3256" w:type="dxa"/>
+            <w:vMerge/>
+            <w:vAlign w:val="center"/>
+          </w:tcPr>
+          <w:p>
+            <w:pPr>
+              <w:jc w:val="center"/>
+            </w:pPr>
+          </w:p>
+        </w:tc>
+        <w:tc>
+          <w:tcPr>
+            <w:tcW w:w="2976" w:type="dxa"/>
+            <w:vMerge/>
+            <w:vAlign w:val="center"/>
+          </w:tcPr>
+          <w:p>
+            <w:pPr>
+              <w:jc w:val="center"/>
+            </w:pPr>
+          </w:p>
+        </w:tc>
+        <w:tc>
+          <w:tcPr>
+            <w:tcW w:w="709" w:type="dxa"/>
+            <w:vAlign w:val="center"/>
+          </w:tcPr>
+          <w:p>
+            <w:pPr>
+              <w:jc w:val="center"/>
+              <w:rPr>
+                <w:rFonts w:ascii="Calibri" w:eastAsia="SimSun" w:hAnsi="Calibri" w:cs="Arial"/>
+                <w:sz w:val="18"/>
+              </w:rPr>
+            </w:pPr>
+            <m:oMathPara>
+              <m:oMath>
+                <m:d>
+                  <m:dPr>
+                    <m:begChr m:val="|"/>
+                    <m:endChr m:val=""/>
+                    <m:ctrlPr>
+                      <w:rPr>
+                        <w:rFonts w:ascii="Cambria Math" w:hAnsi="Cambria Math"/>
+                        <w:i/>
+                        <w:sz w:val="18"/>
+                      </w:rPr>
+                    </m:ctrlPr>
+                  </m:dPr>
+                  <m:e>
+                    <m:d>
+                      <m:dPr>
+                        <m:begChr m:val=""/>
+                        <m:endChr m:val="⟩"/>
+                        <m:ctrlPr>
+                          <w:rPr>
+                            <w:rFonts w:ascii="Cambria Math" w:hAnsi="Cambria Math"/>
+                            <w:i/>
+                            <w:sz w:val="18"/>
+                          </w:rPr>
+                        </m:ctrlPr>
+                      </m:dPr>
+                      <m:e>
+                        <m:r>
+                          <w:rPr>
+                            <w:rFonts w:ascii="Cambria Math" w:hAnsi="Cambria Math"/>
+                            <w:sz w:val="18"/>
+                          </w:rPr>
+                          <m:t>111</m:t>
+                        </m:r>
+                      </m:e>
+                    </m:d>
+                  </m:e>
+                </m:d>
+              </m:oMath>
+            </m:oMathPara>
+          </w:p>
+        </w:tc>
+        <w:tc>
+          <w:tcPr>
+            <w:tcW w:w="2121" w:type="dxa"/>
+            <w:vAlign w:val="center"/>
+          </w:tcPr>
+          <w:p>
+            <w:pPr>
+              <w:jc w:val="center"/>
+              <w:rPr>
+                <w:sz w:val="18"/>
+              </w:rPr>
+            </w:pPr>
+            <w:r>
+              <w:rPr>
+                <w:sz w:val="18"/>
+              </w:rPr>
+              <w:t xml:space="preserve">0.70710678 </w:t>
+            </w:r>
+            <m:oMath>
+              <m:d>
+                <m:dPr>
+                  <m:begChr m:val="|"/>
+                  <m:endChr m:val=""/>
+                  <m:ctrlPr>
+                    <w:rPr>
+                      <w:rFonts w:ascii="Cambria Math" w:hAnsi="Cambria Math"/>
+                      <w:i/>
+                      <w:sz w:val="18"/>
+                    </w:rPr>
+                  </m:ctrlPr>
+                </m:dPr>
+                <m:e>
+                  <m:d>
+                    <m:dPr>
+                      <m:begChr m:val=""/>
+                      <m:endChr m:val="⟩"/>
+                      <m:ctrlPr>
+                        <w:rPr>
+                          <w:rFonts w:ascii="Cambria Math" w:hAnsi="Cambria Math"/>
+                          <w:i/>
+                          <w:sz w:val="18"/>
+                        </w:rPr>
+                      </m:ctrlPr>
+                    </m:dPr>
+                    <m:e>
+                      <m:r>
+                        <w:rPr>
+                          <w:rFonts w:ascii="Cambria Math" w:hAnsi="Cambria Math"/>
+                          <w:sz w:val="18"/>
+                        </w:rPr>
+                        <m:t>11</m:t>
+                      </m:r>
+                      <m:r>
+                        <w:rPr>
+                          <w:rFonts w:ascii="Cambria Math" w:hAnsi="Cambria Math"/>
+                          <w:sz w:val="18"/>
+                        </w:rPr>
+                        <m:t>0</m:t>
+                      </m:r>
+                    </m:e>
+                  </m:d>
+                </m:e>
+              </m:d>
+            </m:oMath>
+            <w:r>
+              <w:rPr>
+                <w:sz w:val="18"/>
+              </w:rPr>
+              <w:t xml:space="preserve"> +</w:t>
+            </w:r>
+            <w:r>
+              <w:rPr>
+                <w:sz w:val="18"/>
+              </w:rPr>
+              <w:br/>
+            </w:r>
+            <w:r>
+              <w:rPr>
+                <w:sz w:val="18"/>
+              </w:rPr>
+              <w:t>-</w:t>
+            </w:r>
+            <w:r>
+              <w:rPr>
+                <w:sz w:val="18"/>
+              </w:rPr>
+              <w:t xml:space="preserve">0.70710678 </w:t>
+            </w:r>
+            <m:oMath>
+              <m:d>
+                <m:dPr>
+                  <m:begChr m:val="|"/>
+                  <m:endChr m:val=""/>
+                  <m:ctrlPr>
+                    <w:rPr>
+                      <w:rFonts w:ascii="Cambria Math" w:hAnsi="Cambria Math"/>
+                      <w:i/>
+                      <w:sz w:val="18"/>
+                    </w:rPr>
+                  </m:ctrlPr>
+                </m:dPr>
+                <m:e>
+                  <m:d>
+                    <m:dPr>
+                      <m:begChr m:val=""/>
+                      <m:endChr m:val="⟩"/>
+                      <m:ctrlPr>
+                        <w:rPr>
+                          <w:rFonts w:ascii="Cambria Math" w:hAnsi="Cambria Math"/>
+                          <w:i/>
+                          <w:sz w:val="18"/>
+                        </w:rPr>
+                      </m:ctrlPr>
+                    </m:dPr>
+                    <m:e>
+                      <m:r>
+                        <w:rPr>
+                          <w:rFonts w:ascii="Cambria Math" w:hAnsi="Cambria Math"/>
+                          <w:sz w:val="18"/>
+                        </w:rPr>
+                        <m:t>11</m:t>
+                      </m:r>
+                      <m:r>
+                        <w:rPr>
+                          <w:rFonts w:ascii="Cambria Math" w:hAnsi="Cambria Math"/>
+                          <w:sz w:val="18"/>
+                        </w:rPr>
+                        <m:t>1</m:t>
+                      </m:r>
+                    </m:e>
+                  </m:d>
+                </m:e>
+              </m:d>
+            </m:oMath>
+          </w:p>
+        </w:tc>
+      </w:tr>
+      <w:tr>
+        <w:tc>
+          <w:tcPr>
+            <w:tcW w:w="3256" w:type="dxa"/>
+            <w:vAlign w:val="center"/>
+          </w:tcPr>
+          <w:p>
+            <w:pPr>
+              <w:jc w:val="center"/>
+            </w:pPr>
+          </w:p>
+        </w:tc>
+        <w:tc>
+          <w:tcPr>
+            <w:tcW w:w="2976" w:type="dxa"/>
+            <w:vAlign w:val="center"/>
+          </w:tcPr>
+          <w:p>
+            <w:pPr>
+              <w:jc w:val="center"/>
+            </w:pPr>
+          </w:p>
+        </w:tc>
+        <w:tc>
+          <w:tcPr>
+            <w:tcW w:w="709" w:type="dxa"/>
+            <w:vAlign w:val="center"/>
+          </w:tcPr>
+          <w:p>
+            <w:pPr>
+              <w:jc w:val="center"/>
+              <w:rPr>
+                <w:rFonts w:ascii="Calibri" w:eastAsia="SimSun" w:hAnsi="Calibri" w:cs="Arial"/>
+              </w:rPr>
+            </w:pPr>
+          </w:p>
+        </w:tc>
+        <w:tc>
+          <w:tcPr>
+            <w:tcW w:w="2121" w:type="dxa"/>
+            <w:vAlign w:val="center"/>
+          </w:tcPr>
+          <w:p>
+            <w:pPr>
+              <w:jc w:val="center"/>
+            </w:pPr>
+          </w:p>
+        </w:tc>
+      </w:tr>
+      <w:tr>
+        <w:tc>
+          <w:tcPr>
+            <w:tcW w:w="3256" w:type="dxa"/>
+            <w:vAlign w:val="center"/>
+          </w:tcPr>
+          <w:p>
+            <w:pPr>
+              <w:jc w:val="center"/>
+            </w:pPr>
+          </w:p>
+        </w:tc>
+        <w:tc>
+          <w:tcPr>
+            <w:tcW w:w="2976" w:type="dxa"/>
+            <w:vAlign w:val="center"/>
+          </w:tcPr>
+          <w:p>
+            <w:pPr>
+              <w:jc w:val="center"/>
+            </w:pPr>
+          </w:p>
+        </w:tc>
+        <w:tc>
+          <w:tcPr>
+            <w:tcW w:w="709" w:type="dxa"/>
+            <w:vAlign w:val="center"/>
+          </w:tcPr>
+          <w:p>
+            <w:pPr>
+              <w:jc w:val="center"/>
+              <w:rPr>
+                <w:rFonts w:ascii="Calibri" w:eastAsia="SimSun" w:hAnsi="Calibri" w:cs="Arial"/>
+              </w:rPr>
+            </w:pPr>
+          </w:p>
+        </w:tc>
+        <w:tc>
+          <w:tcPr>
+            <w:tcW w:w="2121" w:type="dxa"/>
+            <w:vAlign w:val="center"/>
+          </w:tcPr>
+          <w:p>
+            <w:pPr>
+              <w:jc w:val="center"/>
+            </w:pPr>
+          </w:p>
+        </w:tc>
+      </w:tr>
+      <w:tr>
+        <w:tc>
+          <w:tcPr>
+            <w:tcW w:w="3256" w:type="dxa"/>
+            <w:vAlign w:val="center"/>
+          </w:tcPr>
+          <w:p>
+            <w:pPr>
+              <w:jc w:val="center"/>
+            </w:pPr>
+          </w:p>
+        </w:tc>
+        <w:tc>
+          <w:tcPr>
+            <w:tcW w:w="2976" w:type="dxa"/>
+            <w:vAlign w:val="center"/>
+          </w:tcPr>
+          <w:p>
+            <w:pPr>
+              <w:jc w:val="center"/>
+            </w:pPr>
+          </w:p>
+        </w:tc>
+        <w:tc>
+          <w:tcPr>
+            <w:tcW w:w="709" w:type="dxa"/>
+            <w:vAlign w:val="center"/>
+          </w:tcPr>
+          <w:p>
+            <w:pPr>
+              <w:jc w:val="center"/>
+              <w:rPr>
+                <w:rFonts w:ascii="Calibri" w:eastAsia="SimSun" w:hAnsi="Calibri" w:cs="Arial"/>
+              </w:rPr>
+            </w:pPr>
+          </w:p>
+        </w:tc>
+        <w:tc>
+          <w:tcPr>
+            <w:tcW w:w="2121" w:type="dxa"/>
+            <w:vAlign w:val="center"/>
+          </w:tcPr>
+          <w:p>
+            <w:pPr>
+              <w:jc w:val="center"/>
+            </w:pPr>
+          </w:p>
+        </w:tc>
+      </w:tr>
+      <w:tr>
+        <w:tc>
+          <w:tcPr>
+            <w:tcW w:w="3256" w:type="dxa"/>
+            <w:vAlign w:val="center"/>
+          </w:tcPr>
+          <w:p>
+            <w:pPr>
+              <w:jc w:val="center"/>
+            </w:pPr>
+          </w:p>
+        </w:tc>
+        <w:tc>
+          <w:tcPr>
+            <w:tcW w:w="2976" w:type="dxa"/>
+            <w:vAlign w:val="center"/>
+          </w:tcPr>
+          <w:p>
+            <w:pPr>
+              <w:jc w:val="center"/>
+            </w:pPr>
+          </w:p>
+        </w:tc>
+        <w:tc>
+          <w:tcPr>
+            <w:tcW w:w="709" w:type="dxa"/>
+            <w:vAlign w:val="center"/>
+          </w:tcPr>
+          <w:p>
+            <w:pPr>
+              <w:jc w:val="center"/>
+              <w:rPr>
+                <w:rFonts w:ascii="Calibri" w:eastAsia="SimSun" w:hAnsi="Calibri" w:cs="Arial"/>
+              </w:rPr>
+            </w:pPr>
+          </w:p>
+        </w:tc>
+        <w:tc>
+          <w:tcPr>
+            <w:tcW w:w="2121" w:type="dxa"/>
+            <w:vAlign w:val="center"/>
+          </w:tcPr>
+          <w:p>
+            <w:pPr>
+              <w:jc w:val="center"/>
+            </w:pPr>
+          </w:p>
+        </w:tc>
+      </w:tr>
+      <w:tr>
+        <w:tc>
+          <w:tcPr>
+            <w:tcW w:w="3256" w:type="dxa"/>
+            <w:vAlign w:val="center"/>
+          </w:tcPr>
+          <w:p>
+            <w:pPr>
+              <w:jc w:val="center"/>
+            </w:pPr>
+          </w:p>
+        </w:tc>
+        <w:tc>
+          <w:tcPr>
+            <w:tcW w:w="2976" w:type="dxa"/>
+            <w:vAlign w:val="center"/>
+          </w:tcPr>
+          <w:p>
+            <w:pPr>
+              <w:jc w:val="center"/>
+            </w:pPr>
+          </w:p>
+        </w:tc>
+        <w:tc>
+          <w:tcPr>
+            <w:tcW w:w="709" w:type="dxa"/>
+            <w:vAlign w:val="center"/>
+          </w:tcPr>
+          <w:p>
+            <w:pPr>
+              <w:jc w:val="center"/>
+              <w:rPr>
+                <w:rFonts w:ascii="Calibri" w:eastAsia="SimSun" w:hAnsi="Calibri" w:cs="Arial"/>
+              </w:rPr>
+            </w:pPr>
+          </w:p>
+        </w:tc>
+        <w:tc>
+          <w:tcPr>
+            <w:tcW w:w="2121" w:type="dxa"/>
+            <w:vAlign w:val="center"/>
+          </w:tcPr>
+          <w:p>
+            <w:pPr>
+              <w:jc w:val="center"/>
+            </w:pPr>
+          </w:p>
+        </w:tc>
+      </w:tr>
+      <w:tr>
+        <w:tc>
+          <w:tcPr>
+            <w:tcW w:w="3256" w:type="dxa"/>
+            <w:vAlign w:val="center"/>
+          </w:tcPr>
+          <w:p>
+            <w:pPr>
+              <w:jc w:val="center"/>
+            </w:pPr>
+          </w:p>
+        </w:tc>
+        <w:tc>
+          <w:tcPr>
+            <w:tcW w:w="2976" w:type="dxa"/>
+            <w:vAlign w:val="center"/>
+          </w:tcPr>
+          <w:p>
+            <w:pPr>
+              <w:jc w:val="center"/>
+            </w:pPr>
+          </w:p>
+        </w:tc>
+        <w:tc>
+          <w:tcPr>
+            <w:tcW w:w="709" w:type="dxa"/>
+            <w:vAlign w:val="center"/>
+          </w:tcPr>
+          <w:p>
+            <w:pPr>
+              <w:jc w:val="center"/>
+              <w:rPr>
+                <w:rFonts w:ascii="Calibri" w:eastAsia="SimSun" w:hAnsi="Calibri" w:cs="Arial"/>
+              </w:rPr>
+            </w:pPr>
+          </w:p>
+        </w:tc>
+        <w:tc>
+          <w:tcPr>
+            <w:tcW w:w="2121" w:type="dxa"/>
+            <w:vAlign w:val="center"/>
+          </w:tcPr>
+          <w:p>
+            <w:pPr>
+              <w:jc w:val="center"/>
+            </w:pPr>
+          </w:p>
+        </w:tc>
+      </w:tr>
+      <w:tr>
+        <w:tc>
+          <w:tcPr>
+            <w:tcW w:w="3256" w:type="dxa"/>
+            <w:vAlign w:val="center"/>
+          </w:tcPr>
+          <w:p>
+            <w:pPr>
+              <w:jc w:val="center"/>
+            </w:pPr>
+          </w:p>
+        </w:tc>
+        <w:tc>
+          <w:tcPr>
+            <w:tcW w:w="2976" w:type="dxa"/>
+            <w:vAlign w:val="center"/>
+          </w:tcPr>
+          <w:p>
+            <w:pPr>
+              <w:jc w:val="center"/>
+            </w:pPr>
+          </w:p>
+        </w:tc>
+        <w:tc>
+          <w:tcPr>
+            <w:tcW w:w="709" w:type="dxa"/>
+            <w:vAlign w:val="center"/>
+          </w:tcPr>
+          <w:p>
+            <w:pPr>
+              <w:jc w:val="center"/>
+              <w:rPr>
+                <w:rFonts w:ascii="Calibri" w:eastAsia="SimSun" w:hAnsi="Calibri" w:cs="Arial"/>
+              </w:rPr>
+            </w:pPr>
+          </w:p>
+        </w:tc>
+        <w:tc>
+          <w:tcPr>
+            <w:tcW w:w="2121" w:type="dxa"/>
+            <w:vAlign w:val="center"/>
+          </w:tcPr>
+          <w:p>
+            <w:pPr>
+              <w:jc w:val="center"/>
+            </w:pPr>
+          </w:p>
+        </w:tc>
+      </w:tr>
+      <w:tr>
+        <w:tc>
+          <w:tcPr>
+            <w:tcW w:w="3256" w:type="dxa"/>
+            <w:vAlign w:val="center"/>
+          </w:tcPr>
+          <w:p>
+            <w:pPr>
+              <w:jc w:val="center"/>
+            </w:pPr>
+          </w:p>
+        </w:tc>
+        <w:tc>
+          <w:tcPr>
+            <w:tcW w:w="2976" w:type="dxa"/>
+            <w:vAlign w:val="center"/>
+          </w:tcPr>
+          <w:p>
+            <w:pPr>
+              <w:jc w:val="center"/>
+            </w:pPr>
+          </w:p>
+        </w:tc>
+        <w:tc>
+          <w:tcPr>
+            <w:tcW w:w="709" w:type="dxa"/>
+            <w:vAlign w:val="center"/>
+          </w:tcPr>
+          <w:p>
+            <w:pPr>
+              <w:jc w:val="center"/>
+              <w:rPr>
+                <w:rFonts w:ascii="Calibri" w:eastAsia="SimSun" w:hAnsi="Calibri" w:cs="Arial"/>
+              </w:rPr>
+            </w:pPr>
+          </w:p>
+        </w:tc>
+        <w:tc>
+          <w:tcPr>
+            <w:tcW w:w="2121" w:type="dxa"/>
+            <w:vAlign w:val="center"/>
+          </w:tcPr>
+          <w:p>
+            <w:pPr>
+              <w:jc w:val="center"/>
+            </w:pPr>
+          </w:p>
+        </w:tc>
+      </w:tr>
+      <w:tr>
+        <w:tc>
+          <w:tcPr>
+            <w:tcW w:w="3256" w:type="dxa"/>
+            <w:vAlign w:val="center"/>
+          </w:tcPr>
+          <w:p>
+            <w:pPr>
+              <w:jc w:val="center"/>
+            </w:pPr>
+          </w:p>
+        </w:tc>
+        <w:tc>
+          <w:tcPr>
+            <w:tcW w:w="2976" w:type="dxa"/>
+            <w:vAlign w:val="center"/>
+          </w:tcPr>
+          <w:p>
+            <w:pPr>
+              <w:jc w:val="center"/>
+            </w:pPr>
+          </w:p>
+        </w:tc>
+        <w:tc>
+          <w:tcPr>
+            <w:tcW w:w="709" w:type="dxa"/>
+            <w:vAlign w:val="center"/>
+          </w:tcPr>
+          <w:p>
+            <w:pPr>
+              <w:jc w:val="center"/>
+              <w:rPr>
+                <w:rFonts w:ascii="Calibri" w:eastAsia="SimSun" w:hAnsi="Calibri" w:cs="Arial"/>
+              </w:rPr>
+            </w:pPr>
+          </w:p>
+        </w:tc>
+        <w:tc>
+          <w:tcPr>
+            <w:tcW w:w="2121" w:type="dxa"/>
+            <w:vAlign w:val="center"/>
+          </w:tcPr>
+          <w:p>
+            <w:pPr>
+              <w:jc w:val="center"/>
+            </w:pPr>
+          </w:p>
         </w:tc>
       </w:tr>
     </w:tbl>
@@ -9377,11 +11590,11 @@
         </c:dLbls>
         <c:marker val="1"/>
         <c:smooth val="0"/>
-        <c:axId val="-1847665776"/>
-        <c:axId val="-1847676656"/>
+        <c:axId val="2039452848"/>
+        <c:axId val="2039450672"/>
       </c:lineChart>
       <c:catAx>
-        <c:axId val="-1847665776"/>
+        <c:axId val="2039452848"/>
         <c:scaling>
           <c:orientation val="minMax"/>
         </c:scaling>
@@ -9478,7 +11691,7 @@
             <a:endParaRPr lang="bg-BG"/>
           </a:p>
         </c:txPr>
-        <c:crossAx val="-1847676656"/>
+        <c:crossAx val="2039450672"/>
         <c:crosses val="autoZero"/>
         <c:auto val="1"/>
         <c:lblAlgn val="ctr"/>
@@ -9486,7 +11699,7 @@
         <c:noMultiLvlLbl val="0"/>
       </c:catAx>
       <c:valAx>
-        <c:axId val="-1847676656"/>
+        <c:axId val="2039450672"/>
         <c:scaling>
           <c:orientation val="minMax"/>
         </c:scaling>
@@ -9578,7 +11791,7 @@
             <a:endParaRPr lang="bg-BG"/>
           </a:p>
         </c:txPr>
-        <c:crossAx val="-1847665776"/>
+        <c:crossAx val="2039452848"/>
         <c:crosses val="autoZero"/>
         <c:crossBetween val="between"/>
       </c:valAx>
@@ -10074,11 +12287,11 @@
           <c:showPercent val="0"/>
           <c:showBubbleSize val="0"/>
         </c:dLbls>
-        <c:axId val="-1847665232"/>
-        <c:axId val="-1847664688"/>
+        <c:axId val="1983110416"/>
+        <c:axId val="1983108784"/>
       </c:scatterChart>
       <c:valAx>
-        <c:axId val="-1847665232"/>
+        <c:axId val="1983110416"/>
         <c:scaling>
           <c:orientation val="minMax"/>
           <c:max val="0.10600000000000001"/>
@@ -10178,12 +12391,12 @@
             <a:endParaRPr lang="bg-BG"/>
           </a:p>
         </c:txPr>
-        <c:crossAx val="-1847664688"/>
+        <c:crossAx val="1983108784"/>
         <c:crosses val="autoZero"/>
         <c:crossBetween val="midCat"/>
       </c:valAx>
       <c:valAx>
-        <c:axId val="-1847664688"/>
+        <c:axId val="1983108784"/>
         <c:scaling>
           <c:orientation val="minMax"/>
           <c:max val="100"/>
@@ -10282,7 +12495,7 @@
             <a:endParaRPr lang="bg-BG"/>
           </a:p>
         </c:txPr>
-        <c:crossAx val="-1847665232"/>
+        <c:crossAx val="1983110416"/>
         <c:crosses val="autoZero"/>
         <c:crossBetween val="midCat"/>
       </c:valAx>
@@ -11711,7 +13924,7 @@
 </file>
 
 <file path=customXml/itemProps2.xml><?xml version="1.0" encoding="utf-8"?>
-<ds:datastoreItem xmlns:ds="http://schemas.openxmlformats.org/officeDocument/2006/customXml" ds:itemID="{2A5EEDBF-C80E-4442-A0C6-F1FC14326442}">
+<ds:datastoreItem xmlns:ds="http://schemas.openxmlformats.org/officeDocument/2006/customXml" ds:itemID="{BCC08EA5-4E67-45E2-8697-3F6F8B52BFB7}">
   <ds:schemaRefs>
     <ds:schemaRef ds:uri="http://schemas.openxmlformats.org/officeDocument/2006/bibliography"/>
   </ds:schemaRefs>

</xml_diff>